<commit_message>
first round of corrections v1.0.1
</commit_message>
<xml_diff>
--- a/irb-20-537-data_science_workshops/Consent_Form_Only.docx
+++ b/irb-20-537-data_science_workshops/Consent_Form_Only.docx
@@ -8,8 +8,6 @@
           <w:rFonts w:ascii="Times New Roman" w:eastAsia="Times New Roman" w:hAnsi="Times New Roman" w:cs="Times New Roman"/>
         </w:rPr>
       </w:pPr>
-      <w:bookmarkStart w:id="0" w:name="_GoBack"/>
-      <w:bookmarkEnd w:id="0"/>
       <w:r>
         <w:rPr>
           <w:rFonts w:ascii="Helvetica Neue" w:eastAsia="Times New Roman" w:hAnsi="Helvetica Neue" w:cs="Arial"/>
@@ -308,6 +306,16 @@
         </w:rPr>
         <w:t>If you have questions, concerns, or complaints, or think the research has hurt you, talk to the research team at Anne Brown (ambrown7@vt.edu) or Daniel Chen (chend@vt.edu)</w:t>
       </w:r>
+      <w:ins w:id="0" w:author="Daniel Chen" w:date="2020-07-08T17:13:00Z">
+        <w:r>
+          <w:rPr>
+            <w:rFonts w:ascii="Arial" w:eastAsia="Times New Roman" w:hAnsi="Arial" w:cs="Arial"/>
+            <w:color w:val="000000"/>
+            <w:shd w:val="clear" w:color="auto" w:fill="FFFFFF"/>
+          </w:rPr>
+          <w:t>.</w:t>
+        </w:r>
+      </w:ins>
     </w:p>
     <w:p>
       <w:pPr>
@@ -344,7 +352,23 @@
           <w:rFonts w:ascii="Arial" w:eastAsia="Times New Roman" w:hAnsi="Arial" w:cs="Arial"/>
           <w:color w:val="000000"/>
         </w:rPr>
-        <w:t>This research has been reviewed and approved by the Virginia Tech Institutional Review Board (IRB). You may communicate with them at 540-231-3732 or irb@vt.edu if:</w:t>
+        <w:t xml:space="preserve">This research has been reviewed </w:t>
+      </w:r>
+      <w:del w:id="1" w:author="Daniel Chen" w:date="2020-07-08T17:02:00Z">
+        <w:r>
+          <w:rPr>
+            <w:rFonts w:ascii="Arial" w:eastAsia="Times New Roman" w:hAnsi="Arial" w:cs="Arial"/>
+            <w:color w:val="000000"/>
+          </w:rPr>
+          <w:delText xml:space="preserve">and approved </w:delText>
+        </w:r>
+      </w:del>
+      <w:r>
+        <w:rPr>
+          <w:rFonts w:ascii="Arial" w:eastAsia="Times New Roman" w:hAnsi="Arial" w:cs="Arial"/>
+          <w:color w:val="000000"/>
+        </w:rPr>
+        <w:t>by the Virginia Tech Institutional Review Board (IRB). You may communicate with them at 540-231-3732 or irb@vt.edu if:</w:t>
       </w:r>
     </w:p>
     <w:p>
@@ -540,7 +564,45 @@
           <w:sz w:val="23"/>
           <w:szCs w:val="23"/>
         </w:rPr>
+        <w:t> </w:t>
+      </w:r>
+    </w:p>
+    <w:p>
+      <w:pPr>
+        <w:shd w:val="clear" w:color="auto" w:fill="FFFFFF"/>
+        <w:rPr>
+          <w:rFonts w:ascii="Helvetica Neue" w:eastAsia="Times New Roman" w:hAnsi="Helvetica Neue" w:cs="Times New Roman"/>
+          <w:color w:val="404040"/>
+          <w:sz w:val="23"/>
+          <w:szCs w:val="23"/>
+        </w:rPr>
+      </w:pPr>
+      <w:r>
+        <w:rPr>
+          <w:rFonts w:ascii="Arial" w:eastAsia="Times New Roman" w:hAnsi="Arial" w:cs="Arial"/>
+          <w:color w:val="000000"/>
+        </w:rPr>
         <w:lastRenderedPageBreak/>
+        <w:t>Your responses in this survey will be used to create learner personas. These personas will then be used for the creation and design of workshop materials. The researchers will then take feedback from the workshop to improve materials for each type of learner persona.</w:t>
+      </w:r>
+    </w:p>
+    <w:p>
+      <w:pPr>
+        <w:shd w:val="clear" w:color="auto" w:fill="FFFFFF"/>
+        <w:rPr>
+          <w:rFonts w:ascii="Helvetica Neue" w:eastAsia="Times New Roman" w:hAnsi="Helvetica Neue" w:cs="Times New Roman"/>
+          <w:color w:val="404040"/>
+          <w:sz w:val="23"/>
+          <w:szCs w:val="23"/>
+        </w:rPr>
+      </w:pPr>
+      <w:r>
+        <w:rPr>
+          <w:rFonts w:ascii="Helvetica Neue" w:eastAsia="Times New Roman" w:hAnsi="Helvetica Neue" w:cs="Times New Roman"/>
+          <w:color w:val="404040"/>
+          <w:sz w:val="23"/>
+          <w:szCs w:val="23"/>
+        </w:rPr>
         <w:t> </w:t>
       </w:r>
     </w:p>
@@ -559,13 +621,225 @@
           <w:rFonts w:ascii="Arial" w:eastAsia="Times New Roman" w:hAnsi="Arial" w:cs="Arial"/>
           <w:color w:val="000000"/>
         </w:rPr>
-        <w:t>Your responses in this survey will be used to create learner personas. These personas will then be used for the creation and design of workshop materials. The researchers will then take feedback from the workshop to improve materials for each type of learner persona.</w:t>
-      </w:r>
-    </w:p>
-    <w:p>
-      <w:pPr>
-        <w:shd w:val="clear" w:color="auto" w:fill="FFFFFF"/>
-        <w:rPr>
+        <w:t>This information will be used to create learner personas which gives instructors a sense of who is attending the workshop and what needs learners need before, during, and after the workshop ends. It will also help determine what kind of workshop is better suited for each kind of learner persona.</w:t>
+      </w:r>
+    </w:p>
+    <w:p>
+      <w:pPr>
+        <w:shd w:val="clear" w:color="auto" w:fill="FFFFFF"/>
+        <w:rPr>
+          <w:rFonts w:ascii="Helvetica Neue" w:eastAsia="Times New Roman" w:hAnsi="Helvetica Neue" w:cs="Times New Roman"/>
+          <w:color w:val="404040"/>
+          <w:sz w:val="23"/>
+          <w:szCs w:val="23"/>
+        </w:rPr>
+      </w:pPr>
+      <w:del w:id="2" w:author="Daniel Chen" w:date="2020-07-08T17:02:00Z">
+        <w:r>
+          <w:rPr>
+            <w:rFonts w:ascii="Helvetica Neue" w:eastAsia="Times New Roman" w:hAnsi="Helvetica Neue" w:cs="Arial"/>
+            <w:color w:val="000000"/>
+          </w:rPr>
+          <w:br/>
+        </w:r>
+      </w:del>
+    </w:p>
+    <w:p>
+      <w:pPr>
+        <w:shd w:val="clear" w:color="auto" w:fill="FFFFFF"/>
+        <w:rPr>
+          <w:ins w:id="3" w:author="Daniel Chen" w:date="2020-07-08T17:06:00Z"/>
+          <w:rFonts w:ascii="Arial" w:eastAsia="Times New Roman" w:hAnsi="Arial" w:cs="Arial"/>
+          <w:color w:val="000000"/>
+        </w:rPr>
+      </w:pPr>
+      <w:r>
+        <w:rPr>
+          <w:rFonts w:ascii="Arial" w:eastAsia="Times New Roman" w:hAnsi="Arial" w:cs="Arial"/>
+          <w:color w:val="000000"/>
+        </w:rPr>
+        <w:t xml:space="preserve">This consent form can be taken anywhere and survey can be taken anywhere. Workshops are planned for Fall 2020-Spring 20201. Your responses from this survey will be matched up with </w:t>
+      </w:r>
+      <w:del w:id="4" w:author="Brown, Anne" w:date="2020-07-08T17:33:00Z">
+        <w:r>
+          <w:rPr>
+            <w:rFonts w:ascii="Arial" w:eastAsia="Times New Roman" w:hAnsi="Arial" w:cs="Arial"/>
+            <w:color w:val="000000"/>
+          </w:rPr>
+          <w:delText>later surveys</w:delText>
+        </w:r>
+      </w:del>
+      <w:ins w:id="5" w:author="Brown, Anne" w:date="2020-07-08T17:33:00Z">
+        <w:r>
+          <w:rPr>
+            <w:rFonts w:ascii="Arial" w:eastAsia="Times New Roman" w:hAnsi="Arial" w:cs="Arial"/>
+            <w:color w:val="000000"/>
+          </w:rPr>
+          <w:t>subsequent workshop assessments</w:t>
+        </w:r>
+      </w:ins>
+      <w:r>
+        <w:rPr>
+          <w:rFonts w:ascii="Arial" w:eastAsia="Times New Roman" w:hAnsi="Arial" w:cs="Arial"/>
+          <w:color w:val="000000"/>
+        </w:rPr>
+        <w:t>, if you do attend workshops, using your de-identified ID.</w:t>
+      </w:r>
+      <w:ins w:id="6" w:author="Daniel Chen" w:date="2020-07-08T17:06:00Z">
+        <w:r>
+          <w:rPr>
+            <w:rFonts w:ascii="Arial" w:eastAsia="Times New Roman" w:hAnsi="Arial" w:cs="Arial"/>
+            <w:color w:val="000000"/>
+          </w:rPr>
+          <w:t xml:space="preserve"> You may choose to attend and register for the workshop even if you do not wish to partake in this study.</w:t>
+        </w:r>
+      </w:ins>
+    </w:p>
+    <w:p>
+      <w:pPr>
+        <w:shd w:val="clear" w:color="auto" w:fill="FFFFFF"/>
+        <w:rPr>
+          <w:ins w:id="7" w:author="Daniel Chen" w:date="2020-07-08T17:06:00Z"/>
+          <w:rFonts w:ascii="Arial" w:eastAsia="Times New Roman" w:hAnsi="Arial" w:cs="Arial"/>
+          <w:color w:val="000000"/>
+        </w:rPr>
+      </w:pPr>
+    </w:p>
+    <w:p>
+      <w:pPr>
+        <w:shd w:val="clear" w:color="auto" w:fill="FFFFFF"/>
+        <w:rPr>
+          <w:rFonts w:ascii="Arial" w:eastAsia="Times New Roman" w:hAnsi="Arial" w:cs="Arial"/>
+          <w:color w:val="000000"/>
+          <w:rPrChange w:id="8" w:author="Daniel Chen" w:date="2020-07-08T17:06:00Z">
+            <w:rPr>
+              <w:rFonts w:ascii="Helvetica Neue" w:eastAsia="Times New Roman" w:hAnsi="Helvetica Neue" w:cs="Times New Roman"/>
+              <w:color w:val="404040"/>
+              <w:sz w:val="23"/>
+              <w:szCs w:val="23"/>
+            </w:rPr>
+          </w:rPrChange>
+        </w:rPr>
+      </w:pPr>
+      <w:ins w:id="9" w:author="Brown, Anne" w:date="2020-07-08T17:34:00Z">
+        <w:r>
+          <w:rPr>
+            <w:rFonts w:ascii="Arial" w:eastAsia="Times New Roman" w:hAnsi="Arial" w:cs="Arial"/>
+            <w:color w:val="000000"/>
+          </w:rPr>
+          <w:t>This study is designed that individuals will take a student self-assessment prior to workshop creation. As workshops are delivered, pre and post assessment will be performed on each workshop. A subsequent long-term survey may be issued. You are invited to participate in any of the subsequent surveys as well as the current stu</w:t>
+        </w:r>
+      </w:ins>
+      <w:ins w:id="10" w:author="Brown, Anne" w:date="2020-07-08T17:35:00Z">
+        <w:r>
+          <w:rPr>
+            <w:rFonts w:ascii="Arial" w:eastAsia="Times New Roman" w:hAnsi="Arial" w:cs="Arial"/>
+            <w:color w:val="000000"/>
+          </w:rPr>
+          <w:t>d</w:t>
+        </w:r>
+      </w:ins>
+      <w:ins w:id="11" w:author="Brown, Anne" w:date="2020-07-08T17:34:00Z">
+        <w:r>
+          <w:rPr>
+            <w:rFonts w:ascii="Arial" w:eastAsia="Times New Roman" w:hAnsi="Arial" w:cs="Arial"/>
+            <w:color w:val="000000"/>
+          </w:rPr>
+          <w:t>ent self-assessm</w:t>
+        </w:r>
+      </w:ins>
+      <w:ins w:id="12" w:author="Brown, Anne" w:date="2020-07-08T17:35:00Z">
+        <w:r>
+          <w:rPr>
+            <w:rFonts w:ascii="Arial" w:eastAsia="Times New Roman" w:hAnsi="Arial" w:cs="Arial"/>
+            <w:color w:val="000000"/>
+          </w:rPr>
+          <w:t xml:space="preserve">ent. </w:t>
+        </w:r>
+      </w:ins>
+      <w:ins w:id="13" w:author="Daniel Chen" w:date="2020-07-08T17:06:00Z">
+        <w:del w:id="14" w:author="Brown, Anne" w:date="2020-07-08T17:35:00Z">
+          <w:r>
+            <w:rPr>
+              <w:rFonts w:ascii="Arial" w:eastAsia="Times New Roman" w:hAnsi="Arial" w:cs="Arial"/>
+              <w:color w:val="000000"/>
+            </w:rPr>
+            <w:delText xml:space="preserve">Another </w:delText>
+          </w:r>
+        </w:del>
+      </w:ins>
+      <w:ins w:id="15" w:author="Daniel Chen" w:date="2020-07-08T17:12:00Z">
+        <w:del w:id="16" w:author="Brown, Anne" w:date="2020-07-08T17:33:00Z">
+          <w:r>
+            <w:rPr>
+              <w:rFonts w:ascii="Arial" w:eastAsia="Times New Roman" w:hAnsi="Arial" w:cs="Arial"/>
+              <w:color w:val="000000"/>
+            </w:rPr>
+            <w:delText xml:space="preserve">(separate) </w:delText>
+          </w:r>
+        </w:del>
+      </w:ins>
+      <w:ins w:id="17" w:author="Daniel Chen" w:date="2020-07-08T17:06:00Z">
+        <w:del w:id="18" w:author="Brown, Anne" w:date="2020-07-08T17:35:00Z">
+          <w:r>
+            <w:rPr>
+              <w:rFonts w:ascii="Arial" w:eastAsia="Times New Roman" w:hAnsi="Arial" w:cs="Arial"/>
+              <w:color w:val="000000"/>
+            </w:rPr>
+            <w:delText xml:space="preserve">study will be conducted around the workshop </w:delText>
+          </w:r>
+        </w:del>
+      </w:ins>
+      <w:ins w:id="19" w:author="Daniel Chen" w:date="2020-07-08T17:07:00Z">
+        <w:del w:id="20" w:author="Brown, Anne" w:date="2020-07-08T17:35:00Z">
+          <w:r>
+            <w:rPr>
+              <w:rFonts w:ascii="Arial" w:eastAsia="Times New Roman" w:hAnsi="Arial" w:cs="Arial"/>
+              <w:color w:val="000000"/>
+            </w:rPr>
+            <w:delText>where</w:delText>
+          </w:r>
+        </w:del>
+      </w:ins>
+      <w:ins w:id="21" w:author="Daniel Chen" w:date="2020-07-08T17:06:00Z">
+        <w:del w:id="22" w:author="Brown, Anne" w:date="2020-07-08T17:35:00Z">
+          <w:r>
+            <w:rPr>
+              <w:rFonts w:ascii="Arial" w:eastAsia="Times New Roman" w:hAnsi="Arial" w:cs="Arial"/>
+              <w:color w:val="000000"/>
+            </w:rPr>
+            <w:delText xml:space="preserve"> may be as</w:delText>
+          </w:r>
+        </w:del>
+      </w:ins>
+      <w:ins w:id="23" w:author="Daniel Chen" w:date="2020-07-08T17:07:00Z">
+        <w:del w:id="24" w:author="Brown, Anne" w:date="2020-07-08T17:35:00Z">
+          <w:r>
+            <w:rPr>
+              <w:rFonts w:ascii="Arial" w:eastAsia="Times New Roman" w:hAnsi="Arial" w:cs="Arial"/>
+              <w:color w:val="000000"/>
+            </w:rPr>
+            <w:delText>ked to consent to another set of surveys</w:delText>
+          </w:r>
+        </w:del>
+      </w:ins>
+      <w:ins w:id="25" w:author="Daniel Chen" w:date="2020-07-08T17:12:00Z">
+        <w:del w:id="26" w:author="Brown, Anne" w:date="2020-07-08T17:35:00Z">
+          <w:r>
+            <w:rPr>
+              <w:rFonts w:ascii="Arial" w:eastAsia="Times New Roman" w:hAnsi="Arial" w:cs="Arial"/>
+              <w:color w:val="000000"/>
+            </w:rPr>
+            <w:delText>.</w:delText>
+          </w:r>
+        </w:del>
+      </w:ins>
+    </w:p>
+    <w:p>
+      <w:pPr>
+        <w:shd w:val="clear" w:color="auto" w:fill="FFFFFF"/>
+        <w:rPr>
+          <w:del w:id="27" w:author="Daniel Chen" w:date="2020-07-08T17:04:00Z"/>
           <w:rFonts w:ascii="Helvetica Neue" w:eastAsia="Times New Roman" w:hAnsi="Helvetica Neue" w:cs="Times New Roman"/>
           <w:color w:val="404040"/>
           <w:sz w:val="23"/>
@@ -592,98 +866,25 @@
           <w:szCs w:val="23"/>
         </w:rPr>
       </w:pPr>
-      <w:r>
-        <w:rPr>
-          <w:rFonts w:ascii="Arial" w:eastAsia="Times New Roman" w:hAnsi="Arial" w:cs="Arial"/>
-          <w:color w:val="000000"/>
-        </w:rPr>
-        <w:t>This information will be used to create learner personas which gives instructors a sense of who is attending the workshop and what needs learners need before, during, and after the workshop ends. It will also help determine what kind of workshop is better suited for each kind of learner persona.</w:t>
-      </w:r>
-    </w:p>
-    <w:p>
-      <w:pPr>
-        <w:shd w:val="clear" w:color="auto" w:fill="FFFFFF"/>
-        <w:rPr>
-          <w:rFonts w:ascii="Helvetica Neue" w:eastAsia="Times New Roman" w:hAnsi="Helvetica Neue" w:cs="Times New Roman"/>
-          <w:color w:val="404040"/>
-          <w:sz w:val="23"/>
-          <w:szCs w:val="23"/>
-        </w:rPr>
-      </w:pPr>
-      <w:r>
-        <w:rPr>
-          <w:rFonts w:ascii="Helvetica Neue" w:eastAsia="Times New Roman" w:hAnsi="Helvetica Neue" w:cs="Arial"/>
-          <w:color w:val="000000"/>
-        </w:rPr>
-        <w:br/>
-      </w:r>
-    </w:p>
-    <w:p>
-      <w:pPr>
-        <w:shd w:val="clear" w:color="auto" w:fill="FFFFFF"/>
-        <w:rPr>
-          <w:rFonts w:ascii="Helvetica Neue" w:eastAsia="Times New Roman" w:hAnsi="Helvetica Neue" w:cs="Times New Roman"/>
-          <w:color w:val="404040"/>
-          <w:sz w:val="23"/>
-          <w:szCs w:val="23"/>
-        </w:rPr>
-      </w:pPr>
-      <w:r>
-        <w:rPr>
-          <w:rFonts w:ascii="Arial" w:eastAsia="Times New Roman" w:hAnsi="Arial" w:cs="Arial"/>
-          <w:color w:val="000000"/>
-        </w:rPr>
-        <w:t>This consent form can be taken anywhere and survey can be taken anywhere. Workshops are planned for Fall 2020-Spring 20201. Your responses from this survey will be matched up with later surveys, if you do attend workshops, using your de-identified ID.</w:t>
-      </w:r>
-    </w:p>
-    <w:p>
-      <w:pPr>
-        <w:shd w:val="clear" w:color="auto" w:fill="FFFFFF"/>
-        <w:rPr>
-          <w:rFonts w:ascii="Helvetica Neue" w:eastAsia="Times New Roman" w:hAnsi="Helvetica Neue" w:cs="Times New Roman"/>
-          <w:color w:val="404040"/>
-          <w:sz w:val="23"/>
-          <w:szCs w:val="23"/>
-        </w:rPr>
-      </w:pPr>
-      <w:r>
-        <w:rPr>
-          <w:rFonts w:ascii="Helvetica Neue" w:eastAsia="Times New Roman" w:hAnsi="Helvetica Neue" w:cs="Times New Roman"/>
-          <w:color w:val="404040"/>
-          <w:sz w:val="23"/>
-          <w:szCs w:val="23"/>
-        </w:rPr>
-        <w:t> </w:t>
-      </w:r>
-    </w:p>
-    <w:p>
-      <w:pPr>
-        <w:shd w:val="clear" w:color="auto" w:fill="FFFFFF"/>
-        <w:rPr>
-          <w:rFonts w:ascii="Helvetica Neue" w:eastAsia="Times New Roman" w:hAnsi="Helvetica Neue" w:cs="Times New Roman"/>
-          <w:color w:val="404040"/>
-          <w:sz w:val="23"/>
-          <w:szCs w:val="23"/>
-        </w:rPr>
-      </w:pPr>
-      <w:r>
-        <w:rPr>
-          <w:rFonts w:ascii="Helvetica Neue" w:eastAsia="Times New Roman" w:hAnsi="Helvetica Neue" w:cs="Times New Roman"/>
-          <w:color w:val="404040"/>
-          <w:sz w:val="23"/>
-          <w:szCs w:val="23"/>
-        </w:rPr>
-        <w:t> </w:t>
-      </w:r>
-    </w:p>
-    <w:p>
-      <w:pPr>
-        <w:shd w:val="clear" w:color="auto" w:fill="FFFFFF"/>
-        <w:rPr>
-          <w:rFonts w:ascii="Helvetica Neue" w:eastAsia="Times New Roman" w:hAnsi="Helvetica Neue" w:cs="Times New Roman"/>
-          <w:color w:val="404040"/>
-          <w:sz w:val="23"/>
-          <w:szCs w:val="23"/>
+      <w:del w:id="28" w:author="Daniel Chen" w:date="2020-07-08T17:04:00Z">
+        <w:r>
+          <w:rPr>
+            <w:rFonts w:ascii="Helvetica Neue" w:eastAsia="Times New Roman" w:hAnsi="Helvetica Neue" w:cs="Times New Roman"/>
+            <w:color w:val="404040"/>
+            <w:sz w:val="23"/>
+            <w:szCs w:val="23"/>
+          </w:rPr>
+          <w:delText> </w:delText>
+        </w:r>
+      </w:del>
+    </w:p>
+    <w:p>
+      <w:pPr>
+        <w:shd w:val="clear" w:color="auto" w:fill="FFFFFF"/>
+        <w:rPr>
+          <w:ins w:id="29" w:author="Daniel Chen" w:date="2020-07-08T17:05:00Z"/>
+          <w:rFonts w:ascii="Arial" w:eastAsia="Times New Roman" w:hAnsi="Arial" w:cs="Arial"/>
+          <w:color w:val="000000"/>
         </w:rPr>
       </w:pPr>
       <w:r>
@@ -723,34 +924,113 @@
           <w:rFonts w:ascii="Arial" w:eastAsia="Times New Roman" w:hAnsi="Arial" w:cs="Arial"/>
           <w:color w:val="000000"/>
         </w:rPr>
-        <w:t xml:space="preserve"> (https://data.lib.vt.edu/).</w:t>
-      </w:r>
-    </w:p>
-    <w:p>
-      <w:pPr>
-        <w:shd w:val="clear" w:color="auto" w:fill="FFFFFF"/>
-        <w:rPr>
-          <w:rFonts w:ascii="Helvetica Neue" w:eastAsia="Times New Roman" w:hAnsi="Helvetica Neue" w:cs="Times New Roman"/>
-          <w:color w:val="404040"/>
-          <w:sz w:val="23"/>
-          <w:szCs w:val="23"/>
-        </w:rPr>
-      </w:pPr>
-      <w:r>
-        <w:rPr>
-          <w:rFonts w:ascii="Helvetica Neue" w:eastAsia="Times New Roman" w:hAnsi="Helvetica Neue" w:cs="Times New Roman"/>
-          <w:color w:val="404040"/>
-          <w:sz w:val="23"/>
-          <w:szCs w:val="23"/>
-          <w:u w:val="single"/>
-        </w:rPr>
-        <w:t> </w:t>
-      </w:r>
-    </w:p>
-    <w:p>
-      <w:pPr>
-        <w:rPr>
-          <w:rFonts w:ascii="Times New Roman" w:eastAsia="Times New Roman" w:hAnsi="Times New Roman" w:cs="Times New Roman"/>
+        <w:t xml:space="preserve"> (</w:t>
+      </w:r>
+      <w:ins w:id="30" w:author="Daniel Chen" w:date="2020-07-08T17:05:00Z">
+        <w:r>
+          <w:rPr>
+            <w:rFonts w:ascii="Arial" w:eastAsia="Times New Roman" w:hAnsi="Arial" w:cs="Arial"/>
+            <w:color w:val="000000"/>
+          </w:rPr>
+          <w:fldChar w:fldCharType="begin"/>
+        </w:r>
+        <w:r>
+          <w:rPr>
+            <w:rFonts w:ascii="Arial" w:eastAsia="Times New Roman" w:hAnsi="Arial" w:cs="Arial"/>
+            <w:color w:val="000000"/>
+          </w:rPr>
+          <w:instrText xml:space="preserve"> HYPERLINK "</w:instrText>
+        </w:r>
+      </w:ins>
+      <w:r>
+        <w:rPr>
+          <w:rFonts w:ascii="Arial" w:eastAsia="Times New Roman" w:hAnsi="Arial" w:cs="Arial"/>
+          <w:color w:val="000000"/>
+        </w:rPr>
+        <w:instrText>https://data.lib.vt.edu/</w:instrText>
+      </w:r>
+      <w:ins w:id="31" w:author="Daniel Chen" w:date="2020-07-08T17:05:00Z">
+        <w:r>
+          <w:rPr>
+            <w:rFonts w:ascii="Arial" w:eastAsia="Times New Roman" w:hAnsi="Arial" w:cs="Arial"/>
+            <w:color w:val="000000"/>
+          </w:rPr>
+          <w:instrText xml:space="preserve">" </w:instrText>
+        </w:r>
+        <w:r>
+          <w:rPr>
+            <w:rFonts w:ascii="Arial" w:eastAsia="Times New Roman" w:hAnsi="Arial" w:cs="Arial"/>
+            <w:color w:val="000000"/>
+          </w:rPr>
+          <w:fldChar w:fldCharType="separate"/>
+        </w:r>
+      </w:ins>
+      <w:r>
+        <w:rPr>
+          <w:rStyle w:val="Hyperlink"/>
+          <w:rFonts w:ascii="Arial" w:eastAsia="Times New Roman" w:hAnsi="Arial" w:cs="Arial"/>
+        </w:rPr>
+        <w:t>https://data.lib.vt.edu/</w:t>
+      </w:r>
+      <w:ins w:id="32" w:author="Daniel Chen" w:date="2020-07-08T17:05:00Z">
+        <w:r>
+          <w:rPr>
+            <w:rFonts w:ascii="Arial" w:eastAsia="Times New Roman" w:hAnsi="Arial" w:cs="Arial"/>
+            <w:color w:val="000000"/>
+          </w:rPr>
+          <w:fldChar w:fldCharType="end"/>
+        </w:r>
+      </w:ins>
+      <w:r>
+        <w:rPr>
+          <w:rFonts w:ascii="Arial" w:eastAsia="Times New Roman" w:hAnsi="Arial" w:cs="Arial"/>
+          <w:color w:val="000000"/>
+        </w:rPr>
+        <w:t>).</w:t>
+      </w:r>
+    </w:p>
+    <w:p>
+      <w:pPr>
+        <w:shd w:val="clear" w:color="auto" w:fill="FFFFFF"/>
+        <w:rPr>
+          <w:del w:id="33" w:author="Daniel Chen" w:date="2020-07-08T17:05:00Z"/>
+          <w:rFonts w:ascii="Helvetica Neue" w:eastAsia="Times New Roman" w:hAnsi="Helvetica Neue" w:cs="Times New Roman"/>
+          <w:color w:val="404040"/>
+          <w:sz w:val="23"/>
+          <w:szCs w:val="23"/>
+        </w:rPr>
+      </w:pPr>
+    </w:p>
+    <w:p>
+      <w:pPr>
+        <w:shd w:val="clear" w:color="auto" w:fill="FFFFFF"/>
+        <w:rPr>
+          <w:rFonts w:ascii="Helvetica Neue" w:eastAsia="Times New Roman" w:hAnsi="Helvetica Neue" w:cs="Times New Roman"/>
+          <w:color w:val="404040"/>
+          <w:sz w:val="23"/>
+          <w:szCs w:val="23"/>
+        </w:rPr>
+      </w:pPr>
+      <w:del w:id="34" w:author="Daniel Chen" w:date="2020-07-08T17:18:00Z">
+        <w:r>
+          <w:rPr>
+            <w:rFonts w:ascii="Helvetica Neue" w:eastAsia="Times New Roman" w:hAnsi="Helvetica Neue" w:cs="Times New Roman"/>
+            <w:color w:val="404040"/>
+            <w:sz w:val="23"/>
+            <w:szCs w:val="23"/>
+            <w:u w:val="single"/>
+          </w:rPr>
+          <w:delText> </w:delText>
+        </w:r>
+      </w:del>
+    </w:p>
+    <w:p>
+      <w:pPr>
+        <w:rPr>
+          <w:ins w:id="35" w:author="Daniel Chen" w:date="2020-07-08T17:03:00Z"/>
+          <w:rFonts w:ascii="Arial" w:eastAsia="Times New Roman" w:hAnsi="Arial" w:cs="Arial"/>
+          <w:color w:val="000000"/>
+          <w:shd w:val="clear" w:color="auto" w:fill="FFFFFF"/>
         </w:rPr>
       </w:pPr>
       <w:r>
@@ -783,23 +1063,52 @@
     </w:p>
     <w:p>
       <w:pPr>
-        <w:shd w:val="clear" w:color="auto" w:fill="FFFFFF"/>
-        <w:rPr>
-          <w:rFonts w:ascii="Helvetica Neue" w:eastAsia="Times New Roman" w:hAnsi="Helvetica Neue" w:cs="Times New Roman"/>
-          <w:color w:val="404040"/>
-          <w:sz w:val="23"/>
-          <w:szCs w:val="23"/>
-        </w:rPr>
-      </w:pPr>
-      <w:r>
-        <w:rPr>
-          <w:rFonts w:ascii="Helvetica Neue" w:eastAsia="Times New Roman" w:hAnsi="Helvetica Neue" w:cs="Times New Roman"/>
-          <w:color w:val="404040"/>
-          <w:sz w:val="23"/>
-          <w:szCs w:val="23"/>
-        </w:rPr>
-        <w:t> </w:t>
-      </w:r>
+        <w:rPr>
+          <w:ins w:id="36" w:author="Daniel Chen" w:date="2020-07-08T17:03:00Z"/>
+          <w:rFonts w:ascii="Arial" w:eastAsia="Times New Roman" w:hAnsi="Arial" w:cs="Arial"/>
+          <w:color w:val="000000"/>
+          <w:shd w:val="clear" w:color="auto" w:fill="FFFFFF"/>
+        </w:rPr>
+      </w:pPr>
+    </w:p>
+    <w:p>
+      <w:pPr>
+        <w:rPr>
+          <w:rFonts w:ascii="Times New Roman" w:eastAsia="Times New Roman" w:hAnsi="Times New Roman" w:cs="Times New Roman"/>
+        </w:rPr>
+      </w:pPr>
+      <w:ins w:id="37" w:author="Daniel Chen" w:date="2020-07-08T17:03:00Z">
+        <w:r>
+          <w:rPr>
+            <w:rFonts w:ascii="Arial" w:eastAsia="Times New Roman" w:hAnsi="Arial" w:cs="Arial"/>
+            <w:color w:val="000000"/>
+            <w:shd w:val="clear" w:color="auto" w:fill="FFFFFF"/>
+          </w:rPr>
+          <w:t>You will still be allowed to participate in the workshop without completing this survey.</w:t>
+        </w:r>
+      </w:ins>
+    </w:p>
+    <w:p>
+      <w:pPr>
+        <w:shd w:val="clear" w:color="auto" w:fill="FFFFFF"/>
+        <w:rPr>
+          <w:rFonts w:ascii="Helvetica Neue" w:eastAsia="Times New Roman" w:hAnsi="Helvetica Neue" w:cs="Times New Roman"/>
+          <w:color w:val="404040"/>
+          <w:sz w:val="23"/>
+          <w:szCs w:val="23"/>
+        </w:rPr>
+      </w:pPr>
+      <w:del w:id="38" w:author="Daniel Chen" w:date="2020-07-08T17:03:00Z">
+        <w:r>
+          <w:rPr>
+            <w:rFonts w:ascii="Helvetica Neue" w:eastAsia="Times New Roman" w:hAnsi="Helvetica Neue" w:cs="Times New Roman"/>
+            <w:color w:val="404040"/>
+            <w:sz w:val="23"/>
+            <w:szCs w:val="23"/>
+          </w:rPr>
+          <w:delText> </w:delText>
+        </w:r>
+      </w:del>
     </w:p>
     <w:p>
       <w:pPr>
@@ -912,6 +1221,7 @@
           <w:rFonts w:ascii="Arial" w:eastAsia="Times New Roman" w:hAnsi="Arial" w:cs="Arial"/>
           <w:color w:val="000000"/>
         </w:rPr>
+        <w:lastRenderedPageBreak/>
         <w:t>There is minimal risk the by being a part of this study you could experience physical, psychological, privacy, legal, social, economic, or emotional distress given the subject of the survey.</w:t>
       </w:r>
     </w:p>
@@ -950,7 +1260,6 @@
           <w:rFonts w:ascii="Arial" w:eastAsia="Times New Roman" w:hAnsi="Arial" w:cs="Arial"/>
           <w:color w:val="000000"/>
         </w:rPr>
-        <w:lastRenderedPageBreak/>
         <w:t>This study is not meant to gather information about specific individuals, and the information you provide will be combined with that of other survey participants to gather information.</w:t>
       </w:r>
     </w:p>
@@ -1375,6 +1684,17 @@
     </w:sectPr>
   </w:body>
 </w:document>
+</file>
+
+<file path=word/people.xml><?xml version="1.0" encoding="utf-8"?>
+<w15:people xmlns:wpc="http://schemas.microsoft.com/office/word/2010/wordprocessingCanvas" xmlns:cx="http://schemas.microsoft.com/office/drawing/2014/chartex" xmlns:cx1="http://schemas.microsoft.com/office/drawing/2015/9/8/chartex" xmlns:cx2="http://schemas.microsoft.com/office/drawing/2015/10/21/chartex" xmlns:cx3="http://schemas.microsoft.com/office/drawing/2016/5/9/chartex" xmlns:cx4="http://schemas.microsoft.com/office/drawing/2016/5/10/chartex" xmlns:cx5="http://schemas.microsoft.com/office/drawing/2016/5/11/chartex" xmlns:cx6="http://schemas.microsoft.com/office/drawing/2016/5/12/chartex" xmlns:cx7="http://schemas.microsoft.com/office/drawing/2016/5/13/chartex" xmlns:cx8="http://schemas.microsoft.com/office/drawing/2016/5/14/chartex" xmlns:mc="http://schemas.openxmlformats.org/markup-compatibility/2006" xmlns:aink="http://schemas.microsoft.com/office/drawing/2016/ink" xmlns:am3d="http://schemas.microsoft.com/office/drawing/2017/model3d" xmlns:o="urn:schemas-microsoft-com:office:office" xmlns:r="http://schemas.openxmlformats.org/officeDocument/2006/relationships" xmlns:m="http://schemas.openxmlformats.org/officeDocument/2006/math" xmlns:v="urn:schemas-microsoft-com:vml" xmlns:wp14="http://schemas.microsoft.com/office/word/2010/wordprocessingDrawing" xmlns:wp="http://schemas.openxmlformats.org/drawingml/2006/wordprocessingDrawing" xmlns:w10="urn:schemas-microsoft-com:office:word" xmlns:w="http://schemas.openxmlformats.org/wordprocessingml/2006/main" xmlns:w14="http://schemas.microsoft.com/office/word/2010/wordml" xmlns:w15="http://schemas.microsoft.com/office/word/2012/wordml" xmlns:w16cex="http://schemas.microsoft.com/office/word/2018/wordml/cex" xmlns:w16cid="http://schemas.microsoft.com/office/word/2016/wordml/cid" xmlns:w16="http://schemas.microsoft.com/office/word/2018/wordml" xmlns:w16se="http://schemas.microsoft.com/office/word/2015/wordml/symex" xmlns:wpg="http://schemas.microsoft.com/office/word/2010/wordprocessingGroup" xmlns:wpi="http://schemas.microsoft.com/office/word/2010/wordprocessingInk" xmlns:wne="http://schemas.microsoft.com/office/word/2006/wordml" xmlns:wps="http://schemas.microsoft.com/office/word/2010/wordprocessingShape" mc:Ignorable="w14 w15 w16se w16cid w16 w16cex wp14">
+  <w15:person w15:author="Daniel Chen">
+    <w15:presenceInfo w15:providerId="Windows Live" w15:userId="713a26838d5e1ace"/>
+  </w15:person>
+  <w15:person w15:author="Brown, Anne">
+    <w15:presenceInfo w15:providerId="AD" w15:userId="S::ambrown7@vt.edu::1d6e86b5-113b-48b8-8801-f88a0c60f01b"/>
+  </w15:person>
+</w15:people>
 </file>
 
 <file path=word/styles.xml><?xml version="1.0" encoding="utf-8"?>
@@ -1822,6 +2142,27 @@
       <w:rFonts w:ascii="Times New Roman" w:eastAsia="Times New Roman" w:hAnsi="Times New Roman" w:cs="Times New Roman"/>
     </w:rPr>
   </w:style>
+  <w:style w:type="character" w:styleId="Hyperlink">
+    <w:name w:val="Hyperlink"/>
+    <w:basedOn w:val="DefaultParagraphFont"/>
+    <w:uiPriority w:val="99"/>
+    <w:unhideWhenUsed/>
+    <w:rsid w:val="00865029"/>
+    <w:rPr>
+      <w:color w:val="0563C1" w:themeColor="hyperlink"/>
+      <w:u w:val="single"/>
+    </w:rPr>
+  </w:style>
+  <w:style w:type="character" w:styleId="UnresolvedMention">
+    <w:name w:val="Unresolved Mention"/>
+    <w:basedOn w:val="DefaultParagraphFont"/>
+    <w:uiPriority w:val="99"/>
+    <w:rsid w:val="00865029"/>
+    <w:rPr>
+      <w:color w:val="605E5C"/>
+      <w:shd w:val="clear" w:color="auto" w:fill="E1DFDD"/>
+    </w:rPr>
+  </w:style>
 </w:styles>
 </file>
 

</xml_diff>